<commit_message>
cosas 31 de marzo
</commit_message>
<xml_diff>
--- a/Análisis del Ciclo de Vida de un Cepillo de Dientes.docx
+++ b/Análisis del Ciclo de Vida de un Cepillo de Dientes.docx
@@ -4,22 +4,21 @@
   <w:body>
     <w:p>
       <w:pPr>
-        <w:jc w:val="center"/>
-        <w:rPr>
-          <w:b/>
-          <w:bCs/>
-          <w:sz w:val="32"/>
-          <w:szCs w:val="32"/>
-        </w:rPr>
-      </w:pPr>
-      <w:r>
-        <w:rPr>
-          <w:b/>
-          <w:bCs/>
-          <w:sz w:val="32"/>
-          <w:szCs w:val="32"/>
-        </w:rPr>
-        <w:t>Análisis del Ciclo de Vida de un Cepillo de Dientes</w:t>
+        <w:rPr>
+          <w:b/>
+          <w:bCs/>
+          <w:sz w:val="32"/>
+          <w:szCs w:val="32"/>
+        </w:rPr>
+      </w:pPr>
+      <w:r>
+        <w:rPr>
+          <w:b/>
+          <w:bCs/>
+          <w:sz w:val="32"/>
+          <w:szCs w:val="32"/>
+        </w:rPr>
+        <w:t>Análisis del Ciclo de Vida de una Funda de Móvil</w:t>
       </w:r>
       <w:r>
         <w:rPr>
@@ -34,730 +33,1008 @@
     </w:p>
     <w:p>
       <w:pPr>
-        <w:jc w:val="center"/>
-        <w:rPr>
-          <w:b/>
-          <w:bCs/>
-          <w:sz w:val="32"/>
-          <w:szCs w:val="32"/>
-        </w:rPr>
-      </w:pPr>
-    </w:p>
-    <w:p>
-      <w:pPr>
-        <w:jc w:val="center"/>
-        <w:rPr>
-          <w:b/>
-          <w:bCs/>
-        </w:rPr>
-      </w:pPr>
-      <w:r>
-        <w:rPr>
-          <w:b/>
-          <w:bCs/>
-        </w:rPr>
-        <w:t>D</w:t>
-      </w:r>
-      <w:r>
-        <w:rPr>
-          <w:b/>
-          <w:bCs/>
-        </w:rPr>
-        <w:t>ESCRIPCIÓN DEL PRODUCTO</w:t>
-      </w:r>
-    </w:p>
-    <w:p>
-      <w:r>
-        <w:t>El cepillo de dientes es un producto de higiene bucal utilizado diariamente por millones de personas en el mundo. Compuesto generalmente por un mango de plástico y cerdas de nailon, su diseño varía en ergonomía y materiales dependiendo del fabricante.</w:t>
-      </w:r>
-    </w:p>
-    <w:p/>
-    <w:p>
-      <w:pPr>
-        <w:jc w:val="center"/>
-        <w:rPr>
-          <w:b/>
-          <w:bCs/>
-        </w:rPr>
-      </w:pPr>
-      <w:r>
-        <w:rPr>
-          <w:b/>
-          <w:bCs/>
-        </w:rPr>
-        <w:t>A</w:t>
-      </w:r>
-      <w:r>
-        <w:rPr>
-          <w:b/>
-          <w:bCs/>
-        </w:rPr>
-        <w:t>NÁLISIS DEL CICLO DE VIDA</w:t>
-      </w:r>
-      <w:r>
-        <w:rPr>
-          <w:b/>
-          <w:bCs/>
+        <w:rPr>
+          <w:sz w:val="32"/>
+          <w:szCs w:val="32"/>
+        </w:rPr>
+      </w:pPr>
+      <w:r>
+        <w:rPr>
+          <w:b/>
+          <w:bCs/>
+          <w:sz w:val="32"/>
+          <w:szCs w:val="32"/>
+        </w:rPr>
+        <w:t>DESCRIPCIÓN DEL PRODUCTO</w:t>
+      </w:r>
+      <w:r>
+        <w:rPr>
+          <w:b/>
+          <w:bCs/>
+          <w:sz w:val="32"/>
+          <w:szCs w:val="32"/>
         </w:rPr>
         <w:br/>
       </w:r>
-    </w:p>
-    <w:p>
-      <w:pPr>
-        <w:rPr>
-          <w:b/>
-          <w:bCs/>
-        </w:rPr>
-      </w:pPr>
-      <w:r>
-        <w:rPr>
-          <w:b/>
-          <w:bCs/>
-        </w:rPr>
-        <w:t>1. Extracción de Materiales</w:t>
+      <w:r>
+        <w:rPr>
+          <w:sz w:val="32"/>
+          <w:szCs w:val="32"/>
+        </w:rPr>
+        <w:t>La funda de móvil es un accesorio diseñado para proteger dispositivos de daños como golpes, rayaduras y caídas. Está fabricada en materiales variados como plástico, silicona, cuero sintético o combinaciones de estos. Su diseño varía según la marca y modelo del teléfono.</w:t>
+      </w:r>
+    </w:p>
+    <w:p>
+      <w:pPr>
+        <w:rPr>
+          <w:b/>
+          <w:bCs/>
+          <w:sz w:val="32"/>
+          <w:szCs w:val="32"/>
+        </w:rPr>
+      </w:pPr>
+      <w:r>
+        <w:rPr>
+          <w:b/>
+          <w:bCs/>
+          <w:sz w:val="32"/>
+          <w:szCs w:val="32"/>
+        </w:rPr>
+        <w:t>ANÁLISIS DEL CICLO DE VIDA</w:t>
       </w:r>
     </w:p>
     <w:p>
       <w:pPr>
         <w:numPr>
           <w:ilvl w:val="0"/>
-          <w:numId w:val="1"/>
+          <w:numId w:val="12"/>
         </w:numPr>
-      </w:pPr>
-      <w:r>
-        <w:rPr>
-          <w:b/>
-          <w:bCs/>
-        </w:rPr>
-        <w:t>Materiales utilizados</w:t>
-      </w:r>
-      <w:r>
-        <w:t>: Plástico (polipropileno o polietileno de alta densidad) para el mango, nailon para las cerdas y, en algunos casos, goma o elastómeros para mejorar el agarre</w:t>
-      </w:r>
-      <w:r>
-        <w:t xml:space="preserve"> y añadir utilidades</w:t>
-      </w:r>
-      <w:r>
-        <w:t>.</w:t>
-      </w:r>
-      <w:r>
-        <w:t xml:space="preserve"> Generalmente vienen empaquetados en cajas de plástico y cartón.</w:t>
+        <w:rPr>
+          <w:b/>
+          <w:bCs/>
+          <w:sz w:val="32"/>
+          <w:szCs w:val="32"/>
+        </w:rPr>
+      </w:pPr>
+      <w:r>
+        <w:rPr>
+          <w:b/>
+          <w:bCs/>
+          <w:sz w:val="32"/>
+          <w:szCs w:val="32"/>
+        </w:rPr>
+        <w:t>Extracción de Materiales</w:t>
+      </w:r>
+    </w:p>
+    <w:p>
+      <w:pPr>
+        <w:numPr>
+          <w:ilvl w:val="1"/>
+          <w:numId w:val="12"/>
+        </w:numPr>
+        <w:rPr>
+          <w:b/>
+          <w:bCs/>
+          <w:sz w:val="32"/>
+          <w:szCs w:val="32"/>
+        </w:rPr>
+      </w:pPr>
+      <w:r>
+        <w:rPr>
+          <w:b/>
+          <w:bCs/>
+          <w:sz w:val="32"/>
+          <w:szCs w:val="32"/>
+        </w:rPr>
+        <w:t>Materiales utilizados: Plástico (poliuretano, policarbonato o TPU), silicona, cuero sintético y, en algunos casos, metal o fibra de carbono.</w:t>
+      </w:r>
+    </w:p>
+    <w:p>
+      <w:pPr>
+        <w:numPr>
+          <w:ilvl w:val="1"/>
+          <w:numId w:val="12"/>
+        </w:numPr>
+        <w:rPr>
+          <w:b/>
+          <w:bCs/>
+          <w:sz w:val="32"/>
+          <w:szCs w:val="32"/>
+        </w:rPr>
+      </w:pPr>
+      <w:r>
+        <w:rPr>
+          <w:b/>
+          <w:bCs/>
+          <w:sz w:val="32"/>
+          <w:szCs w:val="32"/>
+        </w:rPr>
+        <w:t>Origen: El plástico y la silicona provienen del petróleo, mientras que el cuero sintético se fabrica con poliuretano.</w:t>
+      </w:r>
+    </w:p>
+    <w:p>
+      <w:pPr>
+        <w:numPr>
+          <w:ilvl w:val="1"/>
+          <w:numId w:val="12"/>
+        </w:numPr>
+        <w:rPr>
+          <w:b/>
+          <w:bCs/>
+          <w:sz w:val="32"/>
+          <w:szCs w:val="32"/>
+        </w:rPr>
+      </w:pPr>
+      <w:r>
+        <w:rPr>
+          <w:b/>
+          <w:bCs/>
+          <w:sz w:val="32"/>
+          <w:szCs w:val="32"/>
+        </w:rPr>
+        <w:t>Impacto ambiental: La extracción de petróleo genera emisiones de CO2 y residuos tóxicos. La producción de cuero sintético también implica el uso de solventes contaminantes.</w:t>
       </w:r>
     </w:p>
     <w:p>
       <w:pPr>
         <w:numPr>
           <w:ilvl w:val="0"/>
-          <w:numId w:val="1"/>
+          <w:numId w:val="12"/>
         </w:numPr>
-      </w:pPr>
-      <w:r>
-        <w:rPr>
-          <w:b/>
-          <w:bCs/>
-        </w:rPr>
-        <w:t>Origen</w:t>
-      </w:r>
-      <w:r>
-        <w:t>: El plástico proviene del petróleo, que requiere extracción, refinamiento y procesamiento. El nailon también es un derivado del petróleo</w:t>
-      </w:r>
-      <w:r>
-        <w:t xml:space="preserve"> al igual que la goma o elastómeros</w:t>
-      </w:r>
-      <w:r>
-        <w:t>.</w:t>
+        <w:rPr>
+          <w:b/>
+          <w:bCs/>
+          <w:sz w:val="32"/>
+          <w:szCs w:val="32"/>
+        </w:rPr>
+      </w:pPr>
+      <w:r>
+        <w:rPr>
+          <w:b/>
+          <w:bCs/>
+          <w:sz w:val="32"/>
+          <w:szCs w:val="32"/>
+        </w:rPr>
+        <w:t>Fabricación</w:t>
+      </w:r>
+    </w:p>
+    <w:p>
+      <w:pPr>
+        <w:numPr>
+          <w:ilvl w:val="1"/>
+          <w:numId w:val="12"/>
+        </w:numPr>
+        <w:rPr>
+          <w:b/>
+          <w:bCs/>
+          <w:sz w:val="32"/>
+          <w:szCs w:val="32"/>
+        </w:rPr>
+      </w:pPr>
+      <w:r>
+        <w:rPr>
+          <w:b/>
+          <w:bCs/>
+          <w:sz w:val="32"/>
+          <w:szCs w:val="32"/>
+        </w:rPr>
+        <w:t>Procesos involucrados: Moldeo por inyección, estampado, pintura, ensamblaje y empaquetado.</w:t>
+      </w:r>
+    </w:p>
+    <w:p>
+      <w:pPr>
+        <w:numPr>
+          <w:ilvl w:val="1"/>
+          <w:numId w:val="12"/>
+        </w:numPr>
+        <w:rPr>
+          <w:b/>
+          <w:bCs/>
+          <w:sz w:val="32"/>
+          <w:szCs w:val="32"/>
+        </w:rPr>
+      </w:pPr>
+      <w:r>
+        <w:rPr>
+          <w:b/>
+          <w:bCs/>
+          <w:sz w:val="32"/>
+          <w:szCs w:val="32"/>
+        </w:rPr>
+        <w:t>Recursos consumidos: Energía eléctrica, agua para enfriamiento y productos químicos para tintes y acabados.</w:t>
+      </w:r>
+    </w:p>
+    <w:p>
+      <w:pPr>
+        <w:numPr>
+          <w:ilvl w:val="1"/>
+          <w:numId w:val="12"/>
+        </w:numPr>
+        <w:rPr>
+          <w:b/>
+          <w:bCs/>
+          <w:sz w:val="32"/>
+          <w:szCs w:val="32"/>
+        </w:rPr>
+      </w:pPr>
+      <w:r>
+        <w:rPr>
+          <w:b/>
+          <w:bCs/>
+          <w:sz w:val="32"/>
+          <w:szCs w:val="32"/>
+        </w:rPr>
+        <w:lastRenderedPageBreak/>
+        <w:t>Impacto ambiental: Emisiones de gases de efecto invernadero, residuos industriales y consumo de recursos no renovables.</w:t>
       </w:r>
     </w:p>
     <w:p>
       <w:pPr>
         <w:numPr>
           <w:ilvl w:val="0"/>
-          <w:numId w:val="1"/>
+          <w:numId w:val="12"/>
         </w:numPr>
-      </w:pPr>
-      <w:r>
-        <w:rPr>
-          <w:b/>
-          <w:bCs/>
-        </w:rPr>
-        <w:t>Impacto ambiental</w:t>
-      </w:r>
-      <w:r>
-        <w:t>: La extracción y refinamiento del petróleo generan emisiones de CO2 y residuos tóxicos.</w:t>
-      </w:r>
-    </w:p>
-    <w:p>
-      <w:pPr>
-        <w:rPr>
-          <w:b/>
-          <w:bCs/>
-        </w:rPr>
-      </w:pPr>
-      <w:r>
-        <w:rPr>
-          <w:b/>
-          <w:bCs/>
-        </w:rPr>
-        <w:t>2. Fabricación</w:t>
+        <w:rPr>
+          <w:b/>
+          <w:bCs/>
+          <w:sz w:val="32"/>
+          <w:szCs w:val="32"/>
+        </w:rPr>
+      </w:pPr>
+      <w:r>
+        <w:rPr>
+          <w:b/>
+          <w:bCs/>
+          <w:sz w:val="32"/>
+          <w:szCs w:val="32"/>
+        </w:rPr>
+        <w:t>Distribución</w:t>
+      </w:r>
+    </w:p>
+    <w:p>
+      <w:pPr>
+        <w:numPr>
+          <w:ilvl w:val="1"/>
+          <w:numId w:val="12"/>
+        </w:numPr>
+        <w:rPr>
+          <w:b/>
+          <w:bCs/>
+          <w:sz w:val="32"/>
+          <w:szCs w:val="32"/>
+        </w:rPr>
+      </w:pPr>
+      <w:r>
+        <w:rPr>
+          <w:b/>
+          <w:bCs/>
+          <w:sz w:val="32"/>
+          <w:szCs w:val="32"/>
+        </w:rPr>
+        <w:t>Transporte: Desde la fábrica hasta los centros de distribución y puntos de venta, por camiones, barcos o avión.</w:t>
+      </w:r>
+    </w:p>
+    <w:p>
+      <w:pPr>
+        <w:numPr>
+          <w:ilvl w:val="1"/>
+          <w:numId w:val="12"/>
+        </w:numPr>
+        <w:rPr>
+          <w:b/>
+          <w:bCs/>
+          <w:sz w:val="32"/>
+          <w:szCs w:val="32"/>
+        </w:rPr>
+      </w:pPr>
+      <w:r>
+        <w:rPr>
+          <w:b/>
+          <w:bCs/>
+          <w:sz w:val="32"/>
+          <w:szCs w:val="32"/>
+        </w:rPr>
+        <w:t>Impacto ambiental: Emisiones de CO2 derivadas del transporte, especialmente en productos importados.</w:t>
       </w:r>
     </w:p>
     <w:p>
       <w:pPr>
         <w:numPr>
           <w:ilvl w:val="0"/>
-          <w:numId w:val="2"/>
+          <w:numId w:val="12"/>
         </w:numPr>
-      </w:pPr>
-      <w:r>
-        <w:rPr>
-          <w:b/>
-          <w:bCs/>
-        </w:rPr>
-        <w:t>Procesos involucrados</w:t>
-      </w:r>
-      <w:r>
-        <w:t>: Moldeo por inyección del plástico, inserción de cerdas, ensamblaje y empaquetado.</w:t>
+        <w:rPr>
+          <w:b/>
+          <w:bCs/>
+          <w:sz w:val="32"/>
+          <w:szCs w:val="32"/>
+        </w:rPr>
+      </w:pPr>
+      <w:r>
+        <w:rPr>
+          <w:b/>
+          <w:bCs/>
+          <w:sz w:val="32"/>
+          <w:szCs w:val="32"/>
+        </w:rPr>
+        <w:t>Uso</w:t>
+      </w:r>
+    </w:p>
+    <w:p>
+      <w:pPr>
+        <w:numPr>
+          <w:ilvl w:val="1"/>
+          <w:numId w:val="12"/>
+        </w:numPr>
+        <w:rPr>
+          <w:b/>
+          <w:bCs/>
+          <w:sz w:val="32"/>
+          <w:szCs w:val="32"/>
+        </w:rPr>
+      </w:pPr>
+      <w:r>
+        <w:rPr>
+          <w:b/>
+          <w:bCs/>
+          <w:sz w:val="32"/>
+          <w:szCs w:val="32"/>
+        </w:rPr>
+        <w:t>Forma de uso: La funda protege el móvil y se reemplaza en caso de desgaste o cambio de dispositivo.</w:t>
+      </w:r>
+    </w:p>
+    <w:p>
+      <w:pPr>
+        <w:numPr>
+          <w:ilvl w:val="1"/>
+          <w:numId w:val="12"/>
+        </w:numPr>
+        <w:rPr>
+          <w:b/>
+          <w:bCs/>
+          <w:sz w:val="32"/>
+          <w:szCs w:val="32"/>
+        </w:rPr>
+      </w:pPr>
+      <w:r>
+        <w:rPr>
+          <w:b/>
+          <w:bCs/>
+          <w:sz w:val="32"/>
+          <w:szCs w:val="32"/>
+        </w:rPr>
+        <w:t>Recursos consumidos: No requiere energía para su uso, pero muchas personas renuevan fundas por motivos estéticos antes de que se deterioren.</w:t>
+      </w:r>
+    </w:p>
+    <w:p>
+      <w:pPr>
+        <w:numPr>
+          <w:ilvl w:val="1"/>
+          <w:numId w:val="12"/>
+        </w:numPr>
+        <w:rPr>
+          <w:b/>
+          <w:bCs/>
+          <w:sz w:val="32"/>
+          <w:szCs w:val="32"/>
+        </w:rPr>
+      </w:pPr>
+      <w:r>
+        <w:rPr>
+          <w:b/>
+          <w:bCs/>
+          <w:sz w:val="32"/>
+          <w:szCs w:val="32"/>
+        </w:rPr>
+        <w:t>Impacto ambiental: Desperdicio frecuente de materiales plásticos no reciclables.</w:t>
       </w:r>
     </w:p>
     <w:p>
       <w:pPr>
         <w:numPr>
           <w:ilvl w:val="0"/>
-          <w:numId w:val="2"/>
+          <w:numId w:val="12"/>
         </w:numPr>
-      </w:pPr>
-      <w:r>
-        <w:rPr>
-          <w:b/>
-          <w:bCs/>
-        </w:rPr>
-        <w:t>Recursos consumidos</w:t>
-      </w:r>
-      <w:r>
-        <w:t>: Energía eléctrica, agua para refrigeración y productos químicos para la fabricación del nailon.</w:t>
+        <w:rPr>
+          <w:b/>
+          <w:bCs/>
+          <w:sz w:val="32"/>
+          <w:szCs w:val="32"/>
+        </w:rPr>
+      </w:pPr>
+      <w:r>
+        <w:rPr>
+          <w:b/>
+          <w:bCs/>
+          <w:sz w:val="32"/>
+          <w:szCs w:val="32"/>
+        </w:rPr>
+        <w:t>Fin de Vida</w:t>
+      </w:r>
+    </w:p>
+    <w:p>
+      <w:pPr>
+        <w:numPr>
+          <w:ilvl w:val="1"/>
+          <w:numId w:val="12"/>
+        </w:numPr>
+        <w:rPr>
+          <w:b/>
+          <w:bCs/>
+          <w:sz w:val="32"/>
+          <w:szCs w:val="32"/>
+        </w:rPr>
+      </w:pPr>
+      <w:r>
+        <w:rPr>
+          <w:b/>
+          <w:bCs/>
+          <w:sz w:val="32"/>
+          <w:szCs w:val="32"/>
+        </w:rPr>
+        <w:t>Destino: La mayoría de las fundas terminan en vertederos o incineradas.</w:t>
+      </w:r>
+    </w:p>
+    <w:p>
+      <w:pPr>
+        <w:numPr>
+          <w:ilvl w:val="1"/>
+          <w:numId w:val="12"/>
+        </w:numPr>
+        <w:rPr>
+          <w:b/>
+          <w:bCs/>
+          <w:sz w:val="32"/>
+          <w:szCs w:val="32"/>
+        </w:rPr>
+      </w:pPr>
+      <w:r>
+        <w:rPr>
+          <w:b/>
+          <w:bCs/>
+          <w:sz w:val="32"/>
+          <w:szCs w:val="32"/>
+        </w:rPr>
+        <w:t>Reciclabilidad: Difícil de reciclar debido a la mezcla de materiales y aditivos químicos.</w:t>
+      </w:r>
+    </w:p>
+    <w:p>
+      <w:pPr>
+        <w:numPr>
+          <w:ilvl w:val="1"/>
+          <w:numId w:val="12"/>
+        </w:numPr>
+        <w:rPr>
+          <w:b/>
+          <w:bCs/>
+          <w:sz w:val="32"/>
+          <w:szCs w:val="32"/>
+        </w:rPr>
+      </w:pPr>
+      <w:r>
+        <w:rPr>
+          <w:b/>
+          <w:bCs/>
+          <w:sz w:val="32"/>
+          <w:szCs w:val="32"/>
+        </w:rPr>
+        <w:t>Impacto ambiental: Acumulación de residuos plásticos y emisiones tóxicas en la incineración.</w:t>
+      </w:r>
+    </w:p>
+    <w:p>
+      <w:pPr>
+        <w:rPr>
+          <w:b/>
+          <w:bCs/>
+          <w:sz w:val="32"/>
+          <w:szCs w:val="32"/>
+        </w:rPr>
+      </w:pPr>
+      <w:r>
+        <w:rPr>
+          <w:b/>
+          <w:bCs/>
+          <w:sz w:val="32"/>
+          <w:szCs w:val="32"/>
+        </w:rPr>
+        <w:lastRenderedPageBreak/>
+        <w:t>PROPUESTAS DE MEJORA</w:t>
       </w:r>
     </w:p>
     <w:p>
       <w:pPr>
         <w:numPr>
           <w:ilvl w:val="0"/>
-          <w:numId w:val="2"/>
+          <w:numId w:val="13"/>
         </w:numPr>
-      </w:pPr>
-      <w:r>
-        <w:rPr>
-          <w:b/>
-          <w:bCs/>
-        </w:rPr>
-        <w:t>Impacto ambiental</w:t>
-      </w:r>
-      <w:r>
-        <w:t>: Consumo de energía, emisiones de gases de efecto invernadero y generación de residuos industriales.</w:t>
-      </w:r>
-    </w:p>
-    <w:p>
-      <w:pPr>
-        <w:rPr>
-          <w:b/>
-          <w:bCs/>
-        </w:rPr>
-      </w:pPr>
-    </w:p>
-    <w:p>
-      <w:pPr>
-        <w:rPr>
-          <w:b/>
-          <w:bCs/>
-        </w:rPr>
-      </w:pPr>
-    </w:p>
-    <w:p>
-      <w:pPr>
-        <w:rPr>
-          <w:b/>
-          <w:bCs/>
-        </w:rPr>
-      </w:pPr>
-    </w:p>
-    <w:p>
-      <w:pPr>
-        <w:rPr>
-          <w:b/>
-          <w:bCs/>
-        </w:rPr>
-      </w:pPr>
-    </w:p>
-    <w:p>
-      <w:pPr>
-        <w:rPr>
-          <w:b/>
-          <w:bCs/>
-        </w:rPr>
-      </w:pPr>
-      <w:r>
-        <w:rPr>
-          <w:b/>
-          <w:bCs/>
-        </w:rPr>
-        <w:lastRenderedPageBreak/>
-        <w:t>3. Distribución</w:t>
+        <w:rPr>
+          <w:b/>
+          <w:bCs/>
+          <w:sz w:val="32"/>
+          <w:szCs w:val="32"/>
+        </w:rPr>
+      </w:pPr>
+      <w:r>
+        <w:rPr>
+          <w:b/>
+          <w:bCs/>
+          <w:sz w:val="32"/>
+          <w:szCs w:val="32"/>
+        </w:rPr>
+        <w:t>Materiales</w:t>
+      </w:r>
+    </w:p>
+    <w:p>
+      <w:pPr>
+        <w:numPr>
+          <w:ilvl w:val="1"/>
+          <w:numId w:val="13"/>
+        </w:numPr>
+        <w:rPr>
+          <w:b/>
+          <w:bCs/>
+          <w:sz w:val="32"/>
+          <w:szCs w:val="32"/>
+        </w:rPr>
+      </w:pPr>
+      <w:r>
+        <w:rPr>
+          <w:b/>
+          <w:bCs/>
+          <w:sz w:val="32"/>
+          <w:szCs w:val="32"/>
+        </w:rPr>
+        <w:t>Uso de materiales biodegradables como bioplásticos o cuero vegetal.</w:t>
+      </w:r>
+    </w:p>
+    <w:p>
+      <w:pPr>
+        <w:numPr>
+          <w:ilvl w:val="1"/>
+          <w:numId w:val="13"/>
+        </w:numPr>
+        <w:rPr>
+          <w:b/>
+          <w:bCs/>
+          <w:sz w:val="32"/>
+          <w:szCs w:val="32"/>
+        </w:rPr>
+      </w:pPr>
+      <w:r>
+        <w:rPr>
+          <w:b/>
+          <w:bCs/>
+          <w:sz w:val="32"/>
+          <w:szCs w:val="32"/>
+        </w:rPr>
+        <w:t xml:space="preserve">Reciclaje de plásticos </w:t>
+      </w:r>
+      <w:proofErr w:type="spellStart"/>
+      <w:r>
+        <w:rPr>
+          <w:b/>
+          <w:bCs/>
+          <w:sz w:val="32"/>
+          <w:szCs w:val="32"/>
+        </w:rPr>
+        <w:t>postconsumo</w:t>
+      </w:r>
+      <w:proofErr w:type="spellEnd"/>
+      <w:r>
+        <w:rPr>
+          <w:b/>
+          <w:bCs/>
+          <w:sz w:val="32"/>
+          <w:szCs w:val="32"/>
+        </w:rPr>
+        <w:t xml:space="preserve"> para fabricar nuevas fundas.</w:t>
       </w:r>
     </w:p>
     <w:p>
       <w:pPr>
         <w:numPr>
           <w:ilvl w:val="0"/>
-          <w:numId w:val="3"/>
+          <w:numId w:val="13"/>
         </w:numPr>
-      </w:pPr>
-      <w:r>
-        <w:rPr>
-          <w:b/>
-          <w:bCs/>
-        </w:rPr>
-        <w:t>Transporte</w:t>
-      </w:r>
-      <w:r>
-        <w:t>: Desde la fábrica hasta los centros de distribución y puntos de venta, principalmente por camiones y barcos.</w:t>
+        <w:rPr>
+          <w:b/>
+          <w:bCs/>
+          <w:sz w:val="32"/>
+          <w:szCs w:val="32"/>
+        </w:rPr>
+      </w:pPr>
+      <w:r>
+        <w:rPr>
+          <w:b/>
+          <w:bCs/>
+          <w:sz w:val="32"/>
+          <w:szCs w:val="32"/>
+        </w:rPr>
+        <w:t>Diseño</w:t>
+      </w:r>
+    </w:p>
+    <w:p>
+      <w:pPr>
+        <w:numPr>
+          <w:ilvl w:val="1"/>
+          <w:numId w:val="13"/>
+        </w:numPr>
+        <w:rPr>
+          <w:b/>
+          <w:bCs/>
+          <w:sz w:val="32"/>
+          <w:szCs w:val="32"/>
+        </w:rPr>
+      </w:pPr>
+      <w:r>
+        <w:rPr>
+          <w:b/>
+          <w:bCs/>
+          <w:sz w:val="32"/>
+          <w:szCs w:val="32"/>
+        </w:rPr>
+        <w:t>Fundas modulares con piezas intercambiables para extender su vida útil.</w:t>
+      </w:r>
+    </w:p>
+    <w:p>
+      <w:pPr>
+        <w:numPr>
+          <w:ilvl w:val="1"/>
+          <w:numId w:val="13"/>
+        </w:numPr>
+        <w:rPr>
+          <w:b/>
+          <w:bCs/>
+          <w:sz w:val="32"/>
+          <w:szCs w:val="32"/>
+        </w:rPr>
+      </w:pPr>
+      <w:r>
+        <w:rPr>
+          <w:b/>
+          <w:bCs/>
+          <w:sz w:val="32"/>
+          <w:szCs w:val="32"/>
+        </w:rPr>
+        <w:t>Diseños reciclables sin combinación de materiales difíciles de separar.</w:t>
       </w:r>
     </w:p>
     <w:p>
       <w:pPr>
         <w:numPr>
           <w:ilvl w:val="0"/>
-          <w:numId w:val="3"/>
+          <w:numId w:val="13"/>
         </w:numPr>
-      </w:pPr>
-      <w:r>
-        <w:rPr>
-          <w:b/>
-          <w:bCs/>
-        </w:rPr>
-        <w:t>Impacto ambiental</w:t>
-      </w:r>
-      <w:r>
-        <w:t>: Emisiones de CO2 y contaminación derivada del transporte.</w:t>
-      </w:r>
-    </w:p>
-    <w:p>
-      <w:pPr>
-        <w:rPr>
-          <w:b/>
-          <w:bCs/>
-        </w:rPr>
-      </w:pPr>
-      <w:r>
-        <w:rPr>
-          <w:b/>
-          <w:bCs/>
-        </w:rPr>
-        <w:t>4. Uso</w:t>
+        <w:rPr>
+          <w:b/>
+          <w:bCs/>
+          <w:sz w:val="32"/>
+          <w:szCs w:val="32"/>
+        </w:rPr>
+      </w:pPr>
+      <w:r>
+        <w:rPr>
+          <w:b/>
+          <w:bCs/>
+          <w:sz w:val="32"/>
+          <w:szCs w:val="32"/>
+        </w:rPr>
+        <w:t>Fabricación</w:t>
+      </w:r>
+    </w:p>
+    <w:p>
+      <w:pPr>
+        <w:numPr>
+          <w:ilvl w:val="1"/>
+          <w:numId w:val="13"/>
+        </w:numPr>
+        <w:rPr>
+          <w:b/>
+          <w:bCs/>
+          <w:sz w:val="32"/>
+          <w:szCs w:val="32"/>
+        </w:rPr>
+      </w:pPr>
+      <w:r>
+        <w:rPr>
+          <w:b/>
+          <w:bCs/>
+          <w:sz w:val="32"/>
+          <w:szCs w:val="32"/>
+        </w:rPr>
+        <w:t>Implementar energías renovables en el proceso de producción.</w:t>
+      </w:r>
+    </w:p>
+    <w:p>
+      <w:pPr>
+        <w:numPr>
+          <w:ilvl w:val="1"/>
+          <w:numId w:val="13"/>
+        </w:numPr>
+        <w:rPr>
+          <w:b/>
+          <w:bCs/>
+          <w:sz w:val="32"/>
+          <w:szCs w:val="32"/>
+        </w:rPr>
+      </w:pPr>
+      <w:r>
+        <w:rPr>
+          <w:b/>
+          <w:bCs/>
+          <w:sz w:val="32"/>
+          <w:szCs w:val="32"/>
+        </w:rPr>
+        <w:t>Reducir el uso de solventes y tintes contaminantes.</w:t>
       </w:r>
     </w:p>
     <w:p>
       <w:pPr>
         <w:numPr>
           <w:ilvl w:val="0"/>
-          <w:numId w:val="4"/>
+          <w:numId w:val="13"/>
         </w:numPr>
-      </w:pPr>
-      <w:r>
-        <w:rPr>
-          <w:b/>
-          <w:bCs/>
-        </w:rPr>
-        <w:t>Forma de uso</w:t>
-      </w:r>
-      <w:r>
-        <w:t>: Se utiliza a diario durante unos 3-4 meses antes de ser reemplazado.</w:t>
+        <w:rPr>
+          <w:b/>
+          <w:bCs/>
+          <w:sz w:val="32"/>
+          <w:szCs w:val="32"/>
+        </w:rPr>
+      </w:pPr>
+      <w:r>
+        <w:rPr>
+          <w:b/>
+          <w:bCs/>
+          <w:sz w:val="32"/>
+          <w:szCs w:val="32"/>
+        </w:rPr>
+        <w:t>Transporte</w:t>
+      </w:r>
+    </w:p>
+    <w:p>
+      <w:pPr>
+        <w:numPr>
+          <w:ilvl w:val="1"/>
+          <w:numId w:val="13"/>
+        </w:numPr>
+        <w:rPr>
+          <w:b/>
+          <w:bCs/>
+          <w:sz w:val="32"/>
+          <w:szCs w:val="32"/>
+        </w:rPr>
+      </w:pPr>
+      <w:r>
+        <w:rPr>
+          <w:b/>
+          <w:bCs/>
+          <w:sz w:val="32"/>
+          <w:szCs w:val="32"/>
+        </w:rPr>
+        <w:t>Producción local para reducir la huella de carbono.</w:t>
+      </w:r>
+    </w:p>
+    <w:p>
+      <w:pPr>
+        <w:numPr>
+          <w:ilvl w:val="1"/>
+          <w:numId w:val="13"/>
+        </w:numPr>
+        <w:rPr>
+          <w:b/>
+          <w:bCs/>
+          <w:sz w:val="32"/>
+          <w:szCs w:val="32"/>
+        </w:rPr>
+      </w:pPr>
+      <w:r>
+        <w:rPr>
+          <w:b/>
+          <w:bCs/>
+          <w:sz w:val="32"/>
+          <w:szCs w:val="32"/>
+        </w:rPr>
+        <w:t>Uso de empaques reciclables y minimalistas.</w:t>
       </w:r>
     </w:p>
     <w:p>
       <w:pPr>
         <w:numPr>
           <w:ilvl w:val="0"/>
-          <w:numId w:val="4"/>
+          <w:numId w:val="13"/>
         </w:numPr>
-      </w:pPr>
-      <w:r>
-        <w:rPr>
-          <w:b/>
-          <w:bCs/>
-        </w:rPr>
-        <w:t>Recursos consumidos</w:t>
-      </w:r>
-      <w:r>
-        <w:t>: No consume energía directamente, pero su vida útil es limitada.</w:t>
+        <w:rPr>
+          <w:b/>
+          <w:bCs/>
+          <w:sz w:val="32"/>
+          <w:szCs w:val="32"/>
+        </w:rPr>
+      </w:pPr>
+      <w:r>
+        <w:rPr>
+          <w:b/>
+          <w:bCs/>
+          <w:sz w:val="32"/>
+          <w:szCs w:val="32"/>
+        </w:rPr>
+        <w:t>Fin de Vida</w:t>
+      </w:r>
+    </w:p>
+    <w:p>
+      <w:pPr>
+        <w:numPr>
+          <w:ilvl w:val="1"/>
+          <w:numId w:val="13"/>
+        </w:numPr>
+        <w:rPr>
+          <w:b/>
+          <w:bCs/>
+          <w:sz w:val="32"/>
+          <w:szCs w:val="32"/>
+        </w:rPr>
+      </w:pPr>
+      <w:r>
+        <w:rPr>
+          <w:b/>
+          <w:bCs/>
+          <w:sz w:val="32"/>
+          <w:szCs w:val="32"/>
+        </w:rPr>
+        <w:t>Creación de programas de recolección para reciclaje de fundas usadas.</w:t>
+      </w:r>
+    </w:p>
+    <w:p>
+      <w:pPr>
+        <w:numPr>
+          <w:ilvl w:val="1"/>
+          <w:numId w:val="13"/>
+        </w:numPr>
+        <w:rPr>
+          <w:b/>
+          <w:bCs/>
+          <w:sz w:val="32"/>
+          <w:szCs w:val="32"/>
+        </w:rPr>
+      </w:pPr>
+      <w:r>
+        <w:rPr>
+          <w:b/>
+          <w:bCs/>
+          <w:sz w:val="32"/>
+          <w:szCs w:val="32"/>
+        </w:rPr>
+        <w:t>Incentivar a los consumidores a donar o reutilizar fundas en buen estado.</w:t>
+      </w:r>
+    </w:p>
+    <w:p>
+      <w:pPr>
+        <w:rPr>
+          <w:b/>
+          <w:bCs/>
+          <w:sz w:val="32"/>
+          <w:szCs w:val="32"/>
+        </w:rPr>
+      </w:pPr>
+      <w:r>
+        <w:rPr>
+          <w:b/>
+          <w:bCs/>
+          <w:sz w:val="32"/>
+          <w:szCs w:val="32"/>
+        </w:rPr>
+        <w:lastRenderedPageBreak/>
+        <w:t>BENEFICIOS DE LAS PROPUESTAS</w:t>
       </w:r>
     </w:p>
     <w:p>
       <w:pPr>
         <w:numPr>
           <w:ilvl w:val="0"/>
-          <w:numId w:val="4"/>
+          <w:numId w:val="14"/>
         </w:numPr>
-      </w:pPr>
-      <w:r>
-        <w:rPr>
-          <w:b/>
-          <w:bCs/>
-        </w:rPr>
-        <w:t>Impacto ambiental</w:t>
-      </w:r>
-      <w:r>
-        <w:t>: Desperdicio frecuente de materiales no reciclables.</w:t>
-      </w:r>
-    </w:p>
-    <w:p>
-      <w:pPr>
-        <w:rPr>
-          <w:b/>
-          <w:bCs/>
-        </w:rPr>
-      </w:pPr>
-      <w:r>
-        <w:rPr>
-          <w:b/>
-          <w:bCs/>
-        </w:rPr>
-        <w:t>5. Fin de Vida</w:t>
+        <w:rPr>
+          <w:b/>
+          <w:bCs/>
+          <w:sz w:val="32"/>
+          <w:szCs w:val="32"/>
+        </w:rPr>
+      </w:pPr>
+      <w:r>
+        <w:rPr>
+          <w:b/>
+          <w:bCs/>
+          <w:sz w:val="32"/>
+          <w:szCs w:val="32"/>
+        </w:rPr>
+        <w:t>Reducción del impacto ambiental con materiales biodegradables o reciclados.</w:t>
       </w:r>
     </w:p>
     <w:p>
       <w:pPr>
         <w:numPr>
           <w:ilvl w:val="0"/>
-          <w:numId w:val="5"/>
+          <w:numId w:val="14"/>
         </w:numPr>
-      </w:pPr>
-      <w:r>
-        <w:rPr>
-          <w:b/>
-          <w:bCs/>
-        </w:rPr>
-        <w:t>Destino</w:t>
-      </w:r>
-      <w:r>
-        <w:t>: La mayoría de los cepillos de dientes terminan en vertederos o incinerados.</w:t>
+        <w:rPr>
+          <w:b/>
+          <w:bCs/>
+          <w:sz w:val="32"/>
+          <w:szCs w:val="32"/>
+        </w:rPr>
+      </w:pPr>
+      <w:r>
+        <w:rPr>
+          <w:b/>
+          <w:bCs/>
+          <w:sz w:val="32"/>
+          <w:szCs w:val="32"/>
+        </w:rPr>
+        <w:t>Disminución de residuos plásticos gracias a diseños más duraderos.</w:t>
       </w:r>
     </w:p>
     <w:p>
       <w:pPr>
         <w:numPr>
           <w:ilvl w:val="0"/>
-          <w:numId w:val="5"/>
+          <w:numId w:val="14"/>
         </w:numPr>
-      </w:pPr>
-      <w:r>
-        <w:rPr>
-          <w:b/>
-          <w:bCs/>
-        </w:rPr>
-        <w:t>Reciclabilidad</w:t>
-      </w:r>
-      <w:r>
-        <w:t>: Dificultad para reciclar debido a la combinación de materiales.</w:t>
+        <w:rPr>
+          <w:b/>
+          <w:bCs/>
+          <w:sz w:val="32"/>
+          <w:szCs w:val="32"/>
+        </w:rPr>
+      </w:pPr>
+      <w:r>
+        <w:rPr>
+          <w:b/>
+          <w:bCs/>
+          <w:sz w:val="32"/>
+          <w:szCs w:val="32"/>
+        </w:rPr>
+        <w:t>Menor huella de carbono mediante energías limpias y transporte eficiente.</w:t>
       </w:r>
     </w:p>
     <w:p>
       <w:pPr>
         <w:numPr>
           <w:ilvl w:val="0"/>
-          <w:numId w:val="5"/>
+          <w:numId w:val="14"/>
         </w:numPr>
-      </w:pPr>
-      <w:r>
-        <w:rPr>
-          <w:b/>
-          <w:bCs/>
-        </w:rPr>
-        <w:t>Impacto ambiental</w:t>
-      </w:r>
-      <w:r>
-        <w:t>: Acumulación de residuos plásticos y emisiones tóxicas en la incineración.</w:t>
-      </w:r>
-    </w:p>
-    <w:p/>
-    <w:p/>
-    <w:p>
-      <w:pPr>
-        <w:jc w:val="center"/>
-        <w:rPr>
-          <w:b/>
-          <w:bCs/>
-        </w:rPr>
-      </w:pPr>
-      <w:r>
-        <w:rPr>
-          <w:b/>
-          <w:bCs/>
-        </w:rPr>
-        <w:t>P</w:t>
-      </w:r>
-      <w:r>
-        <w:rPr>
-          <w:b/>
-          <w:bCs/>
-        </w:rPr>
-        <w:t>ROPUESTAS DE MEJORA</w:t>
-      </w:r>
-    </w:p>
-    <w:p>
-      <w:pPr>
-        <w:rPr>
-          <w:b/>
-          <w:bCs/>
-        </w:rPr>
-      </w:pPr>
-      <w:r>
-        <w:rPr>
-          <w:b/>
-          <w:bCs/>
-        </w:rPr>
-        <w:t>1. Materiales</w:t>
-      </w:r>
-    </w:p>
-    <w:p>
-      <w:pPr>
-        <w:numPr>
-          <w:ilvl w:val="0"/>
-          <w:numId w:val="6"/>
-        </w:numPr>
-      </w:pPr>
-      <w:r>
-        <w:rPr>
-          <w:b/>
-          <w:bCs/>
-        </w:rPr>
-        <w:t>Sustituir el plástico por bambú o bioplásticos</w:t>
-      </w:r>
-      <w:r>
-        <w:t>: El bambú es biodegradable y renovable, mientras que los bioplásticos pueden reducir la dependencia del petróleo.</w:t>
-      </w:r>
-    </w:p>
-    <w:p>
-      <w:pPr>
-        <w:rPr>
-          <w:b/>
-          <w:bCs/>
-        </w:rPr>
-      </w:pPr>
-      <w:r>
-        <w:rPr>
-          <w:b/>
-          <w:bCs/>
-        </w:rPr>
-        <w:t>2. Diseño</w:t>
-      </w:r>
-    </w:p>
-    <w:p>
-      <w:pPr>
-        <w:numPr>
-          <w:ilvl w:val="0"/>
-          <w:numId w:val="7"/>
-        </w:numPr>
-      </w:pPr>
-      <w:r>
-        <w:rPr>
-          <w:b/>
-          <w:bCs/>
-        </w:rPr>
-        <w:t>Cepillos modulares</w:t>
-      </w:r>
-      <w:r>
-        <w:t>: Diseñar cepillos con cabezales reemplazables para reutilizar el mango y reducir el desperdicio.</w:t>
-      </w:r>
-    </w:p>
-    <w:p>
-      <w:pPr>
-        <w:rPr>
-          <w:b/>
-          <w:bCs/>
-        </w:rPr>
-      </w:pPr>
-      <w:r>
-        <w:rPr>
-          <w:b/>
-          <w:bCs/>
-        </w:rPr>
-        <w:t>3. Fabricación</w:t>
-      </w:r>
-    </w:p>
-    <w:p>
-      <w:pPr>
-        <w:numPr>
-          <w:ilvl w:val="0"/>
-          <w:numId w:val="8"/>
-        </w:numPr>
-      </w:pPr>
-      <w:r>
-        <w:rPr>
-          <w:b/>
-          <w:bCs/>
-        </w:rPr>
-        <w:t>Uso de energías renovables</w:t>
-      </w:r>
-      <w:r>
-        <w:t>: Implementar energía solar o eólica en las fábricas para reducir la huella de carbono</w:t>
-      </w:r>
-      <w:r>
-        <w:t xml:space="preserve"> y reducir el impacto ambiental</w:t>
-      </w:r>
-      <w:r>
-        <w:t>.</w:t>
-      </w:r>
-    </w:p>
-    <w:p>
-      <w:pPr>
-        <w:rPr>
-          <w:b/>
-          <w:bCs/>
-        </w:rPr>
-      </w:pPr>
-      <w:r>
-        <w:rPr>
-          <w:b/>
-          <w:bCs/>
-        </w:rPr>
-        <w:lastRenderedPageBreak/>
-        <w:t>4. Transporte</w:t>
-      </w:r>
-    </w:p>
-    <w:p>
-      <w:pPr>
-        <w:numPr>
-          <w:ilvl w:val="0"/>
-          <w:numId w:val="9"/>
-        </w:numPr>
-      </w:pPr>
-      <w:r>
-        <w:rPr>
-          <w:b/>
-          <w:bCs/>
-        </w:rPr>
-        <w:t>Distribución local</w:t>
-      </w:r>
-      <w:r>
-        <w:t>: Producir los cepillos más cerca de los consumidores para reducir el impacto del transporte.</w:t>
-      </w:r>
-    </w:p>
-    <w:p>
-      <w:pPr>
-        <w:rPr>
-          <w:b/>
-          <w:bCs/>
-        </w:rPr>
-      </w:pPr>
-      <w:r>
-        <w:rPr>
-          <w:b/>
-          <w:bCs/>
-        </w:rPr>
-        <w:t>5. Fin de Vida</w:t>
-      </w:r>
-    </w:p>
-    <w:p>
-      <w:pPr>
-        <w:numPr>
-          <w:ilvl w:val="0"/>
-          <w:numId w:val="10"/>
-        </w:numPr>
-      </w:pPr>
-      <w:r>
-        <w:rPr>
-          <w:b/>
-          <w:bCs/>
-        </w:rPr>
-        <w:t>Programas de reciclaje</w:t>
-      </w:r>
-      <w:r>
-        <w:t>: Implementar iniciativas para recolectar y reciclar cepillos usados</w:t>
-      </w:r>
-      <w:r>
-        <w:t xml:space="preserve"> ya que todos usamos a diario cepillos de dientes y tiramos a lo largo del tiempo muchísimos de ellos</w:t>
-      </w:r>
-      <w:r>
-        <w:t>.</w:t>
-      </w:r>
-    </w:p>
-    <w:p/>
-    <w:p>
-      <w:pPr>
-        <w:jc w:val="center"/>
-        <w:rPr>
-          <w:b/>
-          <w:bCs/>
-        </w:rPr>
-      </w:pPr>
-      <w:r>
-        <w:rPr>
-          <w:b/>
-          <w:bCs/>
-        </w:rPr>
-        <w:t>BENEFICIOS DE LAS PROPUESTAS</w:t>
-      </w:r>
-    </w:p>
-    <w:p>
-      <w:pPr>
-        <w:pStyle w:val="Prrafodelista"/>
-        <w:numPr>
-          <w:ilvl w:val="0"/>
-          <w:numId w:val="11"/>
-        </w:numPr>
-      </w:pPr>
-      <w:r>
-        <w:rPr>
-          <w:b/>
-          <w:bCs/>
-        </w:rPr>
-        <w:t>Reducción de residuos plásticos</w:t>
-      </w:r>
-      <w:r>
-        <w:t xml:space="preserve"> al usar materiales biodegradables.</w:t>
-      </w:r>
-    </w:p>
-    <w:p>
-      <w:pPr>
-        <w:numPr>
-          <w:ilvl w:val="0"/>
-          <w:numId w:val="11"/>
-        </w:numPr>
-      </w:pPr>
-      <w:r>
-        <w:rPr>
-          <w:b/>
-          <w:bCs/>
-        </w:rPr>
-        <w:t>Menor huella de carbono</w:t>
-      </w:r>
-      <w:r>
-        <w:t xml:space="preserve"> gracias al uso de energía renovable y producción local.</w:t>
-      </w:r>
-    </w:p>
-    <w:p>
-      <w:pPr>
-        <w:numPr>
-          <w:ilvl w:val="0"/>
-          <w:numId w:val="11"/>
-        </w:numPr>
-      </w:pPr>
-      <w:r>
-        <w:rPr>
-          <w:b/>
-          <w:bCs/>
-        </w:rPr>
-        <w:t>Reducción de costos a largo plazo</w:t>
-      </w:r>
-      <w:r>
-        <w:t xml:space="preserve"> con diseños reutilizables y eficientes.</w:t>
-      </w:r>
-    </w:p>
-    <w:p>
-      <w:r>
-        <w:t xml:space="preserve">Estas mejoras no solo beneficiarán al medio ambiente, sino que también pueden </w:t>
-      </w:r>
-      <w:r>
-        <w:t>concienciar a la población de la importancia de la sostenibilidad al ser un producto que todos utilizamos diariamente.</w:t>
+        <w:rPr>
+          <w:b/>
+          <w:bCs/>
+          <w:sz w:val="32"/>
+          <w:szCs w:val="32"/>
+        </w:rPr>
+      </w:pPr>
+      <w:r>
+        <w:rPr>
+          <w:b/>
+          <w:bCs/>
+          <w:sz w:val="32"/>
+          <w:szCs w:val="32"/>
+        </w:rPr>
+        <w:t>Mayor conciencia sobre el consumo responsable en productos de alta rotación.</w:t>
+      </w:r>
+    </w:p>
+    <w:p>
+      <w:pPr>
+        <w:rPr>
+          <w:b/>
+          <w:bCs/>
+          <w:sz w:val="32"/>
+          <w:szCs w:val="32"/>
+        </w:rPr>
+      </w:pPr>
+      <w:r>
+        <w:rPr>
+          <w:b/>
+          <w:bCs/>
+          <w:sz w:val="32"/>
+          <w:szCs w:val="32"/>
+        </w:rPr>
+        <w:t>Estas mejoras no solo benefician al medio ambiente, sino que también fomentan prácticas sostenibles en la industria de accesorios tecnológicos.</w:t>
       </w:r>
     </w:p>
     <w:p>
@@ -929,6 +1206,123 @@
     </w:lvl>
   </w:abstractNum>
   <w:abstractNum w:abstractNumId="1" w15:restartNumberingAfterBreak="0">
+    <w:nsid w:val="0F5436EB"/>
+    <w:multiLevelType w:val="multilevel"/>
+    <w:tmpl w:val="3964227E"/>
+    <w:lvl w:ilvl="0">
+      <w:start w:val="1"/>
+      <w:numFmt w:val="decimal"/>
+      <w:lvlText w:val="%1."/>
+      <w:lvlJc w:val="left"/>
+      <w:pPr>
+        <w:tabs>
+          <w:tab w:val="num" w:pos="720"/>
+        </w:tabs>
+        <w:ind w:left="720" w:hanging="360"/>
+      </w:pPr>
+    </w:lvl>
+    <w:lvl w:ilvl="1">
+      <w:start w:val="1"/>
+      <w:numFmt w:val="bullet"/>
+      <w:lvlText w:val="o"/>
+      <w:lvlJc w:val="left"/>
+      <w:pPr>
+        <w:tabs>
+          <w:tab w:val="num" w:pos="1440"/>
+        </w:tabs>
+        <w:ind w:left="1440" w:hanging="360"/>
+      </w:pPr>
+      <w:rPr>
+        <w:rFonts w:ascii="Courier New" w:hAnsi="Courier New" w:hint="default"/>
+        <w:sz w:val="20"/>
+      </w:rPr>
+    </w:lvl>
+    <w:lvl w:ilvl="2" w:tentative="1">
+      <w:start w:val="1"/>
+      <w:numFmt w:val="decimal"/>
+      <w:lvlText w:val="%3."/>
+      <w:lvlJc w:val="left"/>
+      <w:pPr>
+        <w:tabs>
+          <w:tab w:val="num" w:pos="2160"/>
+        </w:tabs>
+        <w:ind w:left="2160" w:hanging="360"/>
+      </w:pPr>
+    </w:lvl>
+    <w:lvl w:ilvl="3" w:tentative="1">
+      <w:start w:val="1"/>
+      <w:numFmt w:val="decimal"/>
+      <w:lvlText w:val="%4."/>
+      <w:lvlJc w:val="left"/>
+      <w:pPr>
+        <w:tabs>
+          <w:tab w:val="num" w:pos="2880"/>
+        </w:tabs>
+        <w:ind w:left="2880" w:hanging="360"/>
+      </w:pPr>
+    </w:lvl>
+    <w:lvl w:ilvl="4" w:tentative="1">
+      <w:start w:val="1"/>
+      <w:numFmt w:val="decimal"/>
+      <w:lvlText w:val="%5."/>
+      <w:lvlJc w:val="left"/>
+      <w:pPr>
+        <w:tabs>
+          <w:tab w:val="num" w:pos="3600"/>
+        </w:tabs>
+        <w:ind w:left="3600" w:hanging="360"/>
+      </w:pPr>
+    </w:lvl>
+    <w:lvl w:ilvl="5" w:tentative="1">
+      <w:start w:val="1"/>
+      <w:numFmt w:val="decimal"/>
+      <w:lvlText w:val="%6."/>
+      <w:lvlJc w:val="left"/>
+      <w:pPr>
+        <w:tabs>
+          <w:tab w:val="num" w:pos="4320"/>
+        </w:tabs>
+        <w:ind w:left="4320" w:hanging="360"/>
+      </w:pPr>
+    </w:lvl>
+    <w:lvl w:ilvl="6" w:tentative="1">
+      <w:start w:val="1"/>
+      <w:numFmt w:val="decimal"/>
+      <w:lvlText w:val="%7."/>
+      <w:lvlJc w:val="left"/>
+      <w:pPr>
+        <w:tabs>
+          <w:tab w:val="num" w:pos="5040"/>
+        </w:tabs>
+        <w:ind w:left="5040" w:hanging="360"/>
+      </w:pPr>
+    </w:lvl>
+    <w:lvl w:ilvl="7" w:tentative="1">
+      <w:start w:val="1"/>
+      <w:numFmt w:val="decimal"/>
+      <w:lvlText w:val="%8."/>
+      <w:lvlJc w:val="left"/>
+      <w:pPr>
+        <w:tabs>
+          <w:tab w:val="num" w:pos="5760"/>
+        </w:tabs>
+        <w:ind w:left="5760" w:hanging="360"/>
+      </w:pPr>
+    </w:lvl>
+    <w:lvl w:ilvl="8" w:tentative="1">
+      <w:start w:val="1"/>
+      <w:numFmt w:val="decimal"/>
+      <w:lvlText w:val="%9."/>
+      <w:lvlJc w:val="left"/>
+      <w:pPr>
+        <w:tabs>
+          <w:tab w:val="num" w:pos="6480"/>
+        </w:tabs>
+        <w:ind w:left="6480" w:hanging="360"/>
+      </w:pPr>
+    </w:lvl>
+  </w:abstractNum>
+  <w:abstractNum w:abstractNumId="2" w15:restartNumberingAfterBreak="0">
     <w:nsid w:val="289F2846"/>
     <w:multiLevelType w:val="multilevel"/>
     <w:tmpl w:val="A54AAB8A"/>
@@ -1077,7 +1471,7 @@
       </w:rPr>
     </w:lvl>
   </w:abstractNum>
-  <w:abstractNum w:abstractNumId="2" w15:restartNumberingAfterBreak="0">
+  <w:abstractNum w:abstractNumId="3" w15:restartNumberingAfterBreak="0">
     <w:nsid w:val="2A4718C8"/>
     <w:multiLevelType w:val="multilevel"/>
     <w:tmpl w:val="E2F2EC38"/>
@@ -1226,7 +1620,7 @@
       </w:rPr>
     </w:lvl>
   </w:abstractNum>
-  <w:abstractNum w:abstractNumId="3" w15:restartNumberingAfterBreak="0">
+  <w:abstractNum w:abstractNumId="4" w15:restartNumberingAfterBreak="0">
     <w:nsid w:val="2B6A499A"/>
     <w:multiLevelType w:val="multilevel"/>
     <w:tmpl w:val="C728E110"/>
@@ -1375,7 +1769,7 @@
       </w:rPr>
     </w:lvl>
   </w:abstractNum>
-  <w:abstractNum w:abstractNumId="4" w15:restartNumberingAfterBreak="0">
+  <w:abstractNum w:abstractNumId="5" w15:restartNumberingAfterBreak="0">
     <w:nsid w:val="363C5FD3"/>
     <w:multiLevelType w:val="multilevel"/>
     <w:tmpl w:val="D486D4D0"/>
@@ -1524,7 +1918,120 @@
       </w:rPr>
     </w:lvl>
   </w:abstractNum>
-  <w:abstractNum w:abstractNumId="5" w15:restartNumberingAfterBreak="0">
+  <w:abstractNum w:abstractNumId="6" w15:restartNumberingAfterBreak="0">
+    <w:nsid w:val="3F696177"/>
+    <w:multiLevelType w:val="multilevel"/>
+    <w:tmpl w:val="9E406F84"/>
+    <w:lvl w:ilvl="0">
+      <w:start w:val="1"/>
+      <w:numFmt w:val="decimal"/>
+      <w:lvlText w:val="%1."/>
+      <w:lvlJc w:val="left"/>
+      <w:pPr>
+        <w:tabs>
+          <w:tab w:val="num" w:pos="720"/>
+        </w:tabs>
+        <w:ind w:left="720" w:hanging="360"/>
+      </w:pPr>
+    </w:lvl>
+    <w:lvl w:ilvl="1" w:tentative="1">
+      <w:start w:val="1"/>
+      <w:numFmt w:val="decimal"/>
+      <w:lvlText w:val="%2."/>
+      <w:lvlJc w:val="left"/>
+      <w:pPr>
+        <w:tabs>
+          <w:tab w:val="num" w:pos="1440"/>
+        </w:tabs>
+        <w:ind w:left="1440" w:hanging="360"/>
+      </w:pPr>
+    </w:lvl>
+    <w:lvl w:ilvl="2" w:tentative="1">
+      <w:start w:val="1"/>
+      <w:numFmt w:val="decimal"/>
+      <w:lvlText w:val="%3."/>
+      <w:lvlJc w:val="left"/>
+      <w:pPr>
+        <w:tabs>
+          <w:tab w:val="num" w:pos="2160"/>
+        </w:tabs>
+        <w:ind w:left="2160" w:hanging="360"/>
+      </w:pPr>
+    </w:lvl>
+    <w:lvl w:ilvl="3" w:tentative="1">
+      <w:start w:val="1"/>
+      <w:numFmt w:val="decimal"/>
+      <w:lvlText w:val="%4."/>
+      <w:lvlJc w:val="left"/>
+      <w:pPr>
+        <w:tabs>
+          <w:tab w:val="num" w:pos="2880"/>
+        </w:tabs>
+        <w:ind w:left="2880" w:hanging="360"/>
+      </w:pPr>
+    </w:lvl>
+    <w:lvl w:ilvl="4" w:tentative="1">
+      <w:start w:val="1"/>
+      <w:numFmt w:val="decimal"/>
+      <w:lvlText w:val="%5."/>
+      <w:lvlJc w:val="left"/>
+      <w:pPr>
+        <w:tabs>
+          <w:tab w:val="num" w:pos="3600"/>
+        </w:tabs>
+        <w:ind w:left="3600" w:hanging="360"/>
+      </w:pPr>
+    </w:lvl>
+    <w:lvl w:ilvl="5" w:tentative="1">
+      <w:start w:val="1"/>
+      <w:numFmt w:val="decimal"/>
+      <w:lvlText w:val="%6."/>
+      <w:lvlJc w:val="left"/>
+      <w:pPr>
+        <w:tabs>
+          <w:tab w:val="num" w:pos="4320"/>
+        </w:tabs>
+        <w:ind w:left="4320" w:hanging="360"/>
+      </w:pPr>
+    </w:lvl>
+    <w:lvl w:ilvl="6" w:tentative="1">
+      <w:start w:val="1"/>
+      <w:numFmt w:val="decimal"/>
+      <w:lvlText w:val="%7."/>
+      <w:lvlJc w:val="left"/>
+      <w:pPr>
+        <w:tabs>
+          <w:tab w:val="num" w:pos="5040"/>
+        </w:tabs>
+        <w:ind w:left="5040" w:hanging="360"/>
+      </w:pPr>
+    </w:lvl>
+    <w:lvl w:ilvl="7" w:tentative="1">
+      <w:start w:val="1"/>
+      <w:numFmt w:val="decimal"/>
+      <w:lvlText w:val="%8."/>
+      <w:lvlJc w:val="left"/>
+      <w:pPr>
+        <w:tabs>
+          <w:tab w:val="num" w:pos="5760"/>
+        </w:tabs>
+        <w:ind w:left="5760" w:hanging="360"/>
+      </w:pPr>
+    </w:lvl>
+    <w:lvl w:ilvl="8" w:tentative="1">
+      <w:start w:val="1"/>
+      <w:numFmt w:val="decimal"/>
+      <w:lvlText w:val="%9."/>
+      <w:lvlJc w:val="left"/>
+      <w:pPr>
+        <w:tabs>
+          <w:tab w:val="num" w:pos="6480"/>
+        </w:tabs>
+        <w:ind w:left="6480" w:hanging="360"/>
+      </w:pPr>
+    </w:lvl>
+  </w:abstractNum>
+  <w:abstractNum w:abstractNumId="7" w15:restartNumberingAfterBreak="0">
     <w:nsid w:val="46F61758"/>
     <w:multiLevelType w:val="multilevel"/>
     <w:tmpl w:val="62060510"/>
@@ -1673,7 +2180,7 @@
       </w:rPr>
     </w:lvl>
   </w:abstractNum>
-  <w:abstractNum w:abstractNumId="6" w15:restartNumberingAfterBreak="0">
+  <w:abstractNum w:abstractNumId="8" w15:restartNumberingAfterBreak="0">
     <w:nsid w:val="479E2DA0"/>
     <w:multiLevelType w:val="multilevel"/>
     <w:tmpl w:val="F9D2911C"/>
@@ -1822,7 +2329,7 @@
       </w:rPr>
     </w:lvl>
   </w:abstractNum>
-  <w:abstractNum w:abstractNumId="7" w15:restartNumberingAfterBreak="0">
+  <w:abstractNum w:abstractNumId="9" w15:restartNumberingAfterBreak="0">
     <w:nsid w:val="4DE9372A"/>
     <w:multiLevelType w:val="multilevel"/>
     <w:tmpl w:val="FA76032C"/>
@@ -1971,7 +2478,7 @@
       </w:rPr>
     </w:lvl>
   </w:abstractNum>
-  <w:abstractNum w:abstractNumId="8" w15:restartNumberingAfterBreak="0">
+  <w:abstractNum w:abstractNumId="10" w15:restartNumberingAfterBreak="0">
     <w:nsid w:val="58224D88"/>
     <w:multiLevelType w:val="multilevel"/>
     <w:tmpl w:val="63BCA604"/>
@@ -2120,7 +2627,124 @@
       </w:rPr>
     </w:lvl>
   </w:abstractNum>
-  <w:abstractNum w:abstractNumId="9" w15:restartNumberingAfterBreak="0">
+  <w:abstractNum w:abstractNumId="11" w15:restartNumberingAfterBreak="0">
+    <w:nsid w:val="61525947"/>
+    <w:multiLevelType w:val="multilevel"/>
+    <w:tmpl w:val="7AA0D282"/>
+    <w:lvl w:ilvl="0">
+      <w:start w:val="1"/>
+      <w:numFmt w:val="decimal"/>
+      <w:lvlText w:val="%1."/>
+      <w:lvlJc w:val="left"/>
+      <w:pPr>
+        <w:tabs>
+          <w:tab w:val="num" w:pos="720"/>
+        </w:tabs>
+        <w:ind w:left="720" w:hanging="360"/>
+      </w:pPr>
+    </w:lvl>
+    <w:lvl w:ilvl="1">
+      <w:start w:val="1"/>
+      <w:numFmt w:val="bullet"/>
+      <w:lvlText w:val="o"/>
+      <w:lvlJc w:val="left"/>
+      <w:pPr>
+        <w:tabs>
+          <w:tab w:val="num" w:pos="1440"/>
+        </w:tabs>
+        <w:ind w:left="1440" w:hanging="360"/>
+      </w:pPr>
+      <w:rPr>
+        <w:rFonts w:ascii="Courier New" w:hAnsi="Courier New" w:hint="default"/>
+        <w:sz w:val="20"/>
+      </w:rPr>
+    </w:lvl>
+    <w:lvl w:ilvl="2" w:tentative="1">
+      <w:start w:val="1"/>
+      <w:numFmt w:val="decimal"/>
+      <w:lvlText w:val="%3."/>
+      <w:lvlJc w:val="left"/>
+      <w:pPr>
+        <w:tabs>
+          <w:tab w:val="num" w:pos="2160"/>
+        </w:tabs>
+        <w:ind w:left="2160" w:hanging="360"/>
+      </w:pPr>
+    </w:lvl>
+    <w:lvl w:ilvl="3" w:tentative="1">
+      <w:start w:val="1"/>
+      <w:numFmt w:val="decimal"/>
+      <w:lvlText w:val="%4."/>
+      <w:lvlJc w:val="left"/>
+      <w:pPr>
+        <w:tabs>
+          <w:tab w:val="num" w:pos="2880"/>
+        </w:tabs>
+        <w:ind w:left="2880" w:hanging="360"/>
+      </w:pPr>
+    </w:lvl>
+    <w:lvl w:ilvl="4" w:tentative="1">
+      <w:start w:val="1"/>
+      <w:numFmt w:val="decimal"/>
+      <w:lvlText w:val="%5."/>
+      <w:lvlJc w:val="left"/>
+      <w:pPr>
+        <w:tabs>
+          <w:tab w:val="num" w:pos="3600"/>
+        </w:tabs>
+        <w:ind w:left="3600" w:hanging="360"/>
+      </w:pPr>
+    </w:lvl>
+    <w:lvl w:ilvl="5" w:tentative="1">
+      <w:start w:val="1"/>
+      <w:numFmt w:val="decimal"/>
+      <w:lvlText w:val="%6."/>
+      <w:lvlJc w:val="left"/>
+      <w:pPr>
+        <w:tabs>
+          <w:tab w:val="num" w:pos="4320"/>
+        </w:tabs>
+        <w:ind w:left="4320" w:hanging="360"/>
+      </w:pPr>
+    </w:lvl>
+    <w:lvl w:ilvl="6" w:tentative="1">
+      <w:start w:val="1"/>
+      <w:numFmt w:val="decimal"/>
+      <w:lvlText w:val="%7."/>
+      <w:lvlJc w:val="left"/>
+      <w:pPr>
+        <w:tabs>
+          <w:tab w:val="num" w:pos="5040"/>
+        </w:tabs>
+        <w:ind w:left="5040" w:hanging="360"/>
+      </w:pPr>
+    </w:lvl>
+    <w:lvl w:ilvl="7" w:tentative="1">
+      <w:start w:val="1"/>
+      <w:numFmt w:val="decimal"/>
+      <w:lvlText w:val="%8."/>
+      <w:lvlJc w:val="left"/>
+      <w:pPr>
+        <w:tabs>
+          <w:tab w:val="num" w:pos="5760"/>
+        </w:tabs>
+        <w:ind w:left="5760" w:hanging="360"/>
+      </w:pPr>
+    </w:lvl>
+    <w:lvl w:ilvl="8" w:tentative="1">
+      <w:start w:val="1"/>
+      <w:numFmt w:val="decimal"/>
+      <w:lvlText w:val="%9."/>
+      <w:lvlJc w:val="left"/>
+      <w:pPr>
+        <w:tabs>
+          <w:tab w:val="num" w:pos="6480"/>
+        </w:tabs>
+        <w:ind w:left="6480" w:hanging="360"/>
+      </w:pPr>
+    </w:lvl>
+  </w:abstractNum>
+  <w:abstractNum w:abstractNumId="12" w15:restartNumberingAfterBreak="0">
     <w:nsid w:val="63B13C7F"/>
     <w:multiLevelType w:val="multilevel"/>
     <w:tmpl w:val="38BAB636"/>
@@ -2269,7 +2893,7 @@
       </w:rPr>
     </w:lvl>
   </w:abstractNum>
-  <w:abstractNum w:abstractNumId="10" w15:restartNumberingAfterBreak="0">
+  <w:abstractNum w:abstractNumId="13" w15:restartNumberingAfterBreak="0">
     <w:nsid w:val="6AD11ED4"/>
     <w:multiLevelType w:val="multilevel"/>
     <w:tmpl w:val="D61A604C"/>
@@ -2419,37 +3043,46 @@
     </w:lvl>
   </w:abstractNum>
   <w:num w:numId="1" w16cid:durableId="1412193357">
+    <w:abstractNumId w:val="13"/>
+  </w:num>
+  <w:num w:numId="2" w16cid:durableId="1698650980">
+    <w:abstractNumId w:val="5"/>
+  </w:num>
+  <w:num w:numId="3" w16cid:durableId="1291547893">
     <w:abstractNumId w:val="10"/>
   </w:num>
-  <w:num w:numId="2" w16cid:durableId="1698650980">
+  <w:num w:numId="4" w16cid:durableId="1355379688">
     <w:abstractNumId w:val="4"/>
   </w:num>
-  <w:num w:numId="3" w16cid:durableId="1291547893">
-    <w:abstractNumId w:val="8"/>
+  <w:num w:numId="5" w16cid:durableId="1849707800">
+    <w:abstractNumId w:val="12"/>
   </w:num>
-  <w:num w:numId="4" w16cid:durableId="1355379688">
-    <w:abstractNumId w:val="3"/>
-  </w:num>
-  <w:num w:numId="5" w16cid:durableId="1849707800">
+  <w:num w:numId="6" w16cid:durableId="2072340320">
     <w:abstractNumId w:val="9"/>
   </w:num>
-  <w:num w:numId="6" w16cid:durableId="2072340320">
-    <w:abstractNumId w:val="7"/>
-  </w:num>
   <w:num w:numId="7" w16cid:durableId="1099528340">
-    <w:abstractNumId w:val="1"/>
+    <w:abstractNumId w:val="2"/>
   </w:num>
   <w:num w:numId="8" w16cid:durableId="1371226431">
     <w:abstractNumId w:val="0"/>
   </w:num>
   <w:num w:numId="9" w16cid:durableId="1244880016">
-    <w:abstractNumId w:val="5"/>
+    <w:abstractNumId w:val="7"/>
   </w:num>
   <w:num w:numId="10" w16cid:durableId="944459575">
-    <w:abstractNumId w:val="6"/>
+    <w:abstractNumId w:val="8"/>
   </w:num>
   <w:num w:numId="11" w16cid:durableId="219752944">
-    <w:abstractNumId w:val="2"/>
+    <w:abstractNumId w:val="3"/>
+  </w:num>
+  <w:num w:numId="12" w16cid:durableId="855659108">
+    <w:abstractNumId w:val="11"/>
+  </w:num>
+  <w:num w:numId="13" w16cid:durableId="1504319847">
+    <w:abstractNumId w:val="1"/>
+  </w:num>
+  <w:num w:numId="14" w16cid:durableId="992680139">
+    <w:abstractNumId w:val="6"/>
   </w:num>
 </w:numbering>
 </file>

</xml_diff>